<commit_message>
Updated few changes in Proposal Document
</commit_message>
<xml_diff>
--- a/WeRemindYou.docx
+++ b/WeRemindYou.docx
@@ -7754,6 +7754,27 @@
         </w:rPr>
         <w:t xml:space="preserve">                                                         </w:t>
       </w:r>
+    </w:p>
+    <w:p>
+      <w:pPr>
+        <w:rPr>
+          <w:rFonts w:ascii="Times New Roman" w:hAnsi="Times New Roman" w:cs="Times New Roman"/>
+          <w:b/>
+          <w:sz w:val="24"/>
+          <w:szCs w:val="24"/>
+        </w:rPr>
+      </w:pPr>
+      <w:r>
+        <w:rPr>
+          <w:rFonts w:ascii="Times New Roman" w:hAnsi="Times New Roman" w:cs="Times New Roman"/>
+          <w:b/>
+          <w:sz w:val="24"/>
+          <w:szCs w:val="24"/>
+        </w:rPr>
+        <w:t xml:space="preserve">                                                        </w:t>
+      </w:r>
+      <w:bookmarkStart w:id="0" w:name="_GoBack"/>
+      <w:bookmarkEnd w:id="0"/>
       <w:r>
         <w:rPr>
           <w:rFonts w:ascii="Times New Roman" w:hAnsi="Times New Roman" w:cs="Times New Roman"/>
@@ -8252,8 +8273,6 @@
           <w:szCs w:val="24"/>
         </w:rPr>
       </w:pPr>
-      <w:bookmarkStart w:id="0" w:name="_GoBack"/>
-      <w:bookmarkEnd w:id="0"/>
       <w:r>
         <w:rPr>
           <w:rFonts w:ascii="Times New Roman" w:hAnsi="Times New Roman" w:cs="Times New Roman"/>
@@ -8262,7 +8281,6 @@
           <w:sz w:val="24"/>
           <w:szCs w:val="24"/>
         </w:rPr>
-        <w:lastRenderedPageBreak/>
         <w:t>Persist:</w:t>
       </w:r>
     </w:p>
@@ -9922,7 +9940,7 @@
 </file>
 
 <file path=customXml/itemProps1.xml><?xml version="1.0" encoding="utf-8"?>
-<ds:datastoreItem xmlns:ds="http://schemas.openxmlformats.org/officeDocument/2006/customXml" ds:itemID="{73EC82A2-298D-4650-8E77-FC09EB3F97A9}">
+<ds:datastoreItem xmlns:ds="http://schemas.openxmlformats.org/officeDocument/2006/customXml" ds:itemID="{340803AC-0125-4328-8FB7-473F01EECB3F}">
   <ds:schemaRefs>
     <ds:schemaRef ds:uri="http://schemas.openxmlformats.org/officeDocument/2006/bibliography"/>
   </ds:schemaRefs>

</xml_diff>